<commit_message>
end of the tp and the Readme
</commit_message>
<xml_diff>
--- a/td1-notes.docx
+++ b/td1-notes.docx
@@ -224,7 +224,7 @@
             <v:stroke joinstyle="miter"/>
             <v:path gradientshapeok="t" o:connecttype="rect"/>
           </v:shapetype>
-          <v:shape id="Text Box 1" o:spid="_x0000_s1026" type="#_x0000_t202" style="position:absolute;margin-left:366.15pt;margin-top:1.1pt;width:151.2pt;height:53.7pt;z-index:251659264;visibility:visible;mso-wrap-style:square;mso-height-percent:0;mso-wrap-distance-left:9pt;mso-wrap-distance-top:0;mso-wrap-distance-right:9pt;mso-wrap-distance-bottom:0;mso-position-horizontal:absolute;mso-position-horizontal-relative:text;mso-position-vertical:absolute;mso-position-vertical-relative:text;mso-height-percent:0;mso-height-relative:margin;v-text-anchor:top" o:gfxdata="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" filled="f" strokecolor="black [3213]" strokeweight=".5pt">
+          <v:shape id="Text Box 1" o:spid="_x0000_s1026" type="#_x0000_t202" style="position:absolute;margin-left:366.15pt;margin-top:1.1pt;width:151.2pt;height:53.7pt;z-index:251659264;visibility:visible;mso-height-relative:margin" o:gfxdata="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" filled="f" strokecolor="black [3213]" strokeweight=".5pt">
             <v:textbox>
               <w:txbxContent>
                 <w:p>
@@ -924,12 +924,12 @@
     <w:p>
       <w:pPr>
         <w:rPr>
-          <w:lang w:val="en-US"/>
-        </w:rPr>
-      </w:pPr>
-      <w:r>
-        <w:rPr>
-          <w:lang w:val="en-US"/>
+          <w:lang w:val="de-DE"/>
+        </w:rPr>
+      </w:pPr>
+      <w:r>
+        <w:rPr>
+          <w:lang w:val="de-DE"/>
         </w:rPr>
         <w:t>docker cp my-front-app:/usr/local/apache2/conf/httpd.conf httpd.conf</w:t>
       </w:r>
@@ -1189,7 +1189,6 @@
         </w:rPr>
         <w:t xml:space="preserve">      </w:t>
       </w:r>
-      <w:proofErr w:type="spellStart"/>
       <w:r>
         <w:rPr>
           <w:rFonts w:ascii="Consolas" w:eastAsia="Times New Roman" w:hAnsi="Consolas" w:cs="Times New Roman"/>
@@ -1202,7 +1201,6 @@
         </w:rPr>
         <w:t>container_name</w:t>
       </w:r>
-      <w:proofErr w:type="spellEnd"/>
       <w:r>
         <w:rPr>
           <w:rFonts w:ascii="Consolas" w:eastAsia="Times New Roman" w:hAnsi="Consolas" w:cs="Times New Roman"/>
@@ -1266,7 +1264,6 @@
         </w:rPr>
         <w:t>build</w:t>
       </w:r>
-      <w:proofErr w:type="gramStart"/>
       <w:r>
         <w:rPr>
           <w:rFonts w:ascii="Consolas" w:eastAsia="Times New Roman" w:hAnsi="Consolas" w:cs="Times New Roman"/>
@@ -1289,46 +1286,7 @@
           <w:lang w:val="en-US" w:eastAsia="fr-FR"/>
           <w14:ligatures w14:val="none"/>
         </w:rPr>
-        <w:t>.</w:t>
-      </w:r>
-      <w:proofErr w:type="gramEnd"/>
-      <w:r>
-        <w:rPr>
-          <w:rFonts w:ascii="Consolas" w:eastAsia="Times New Roman" w:hAnsi="Consolas" w:cs="Times New Roman"/>
-          <w:color w:val="CE9178"/>
-          <w:kern w:val="0"/>
-          <w:sz w:val="21"/>
-          <w:szCs w:val="21"/>
-          <w:lang w:val="en-US" w:eastAsia="fr-FR"/>
-          <w14:ligatures w14:val="none"/>
-        </w:rPr>
-        <w:t>/simple-</w:t>
-      </w:r>
-      <w:proofErr w:type="spellStart"/>
-      <w:r>
-        <w:rPr>
-          <w:rFonts w:ascii="Consolas" w:eastAsia="Times New Roman" w:hAnsi="Consolas" w:cs="Times New Roman"/>
-          <w:color w:val="CE9178"/>
-          <w:kern w:val="0"/>
-          <w:sz w:val="21"/>
-          <w:szCs w:val="21"/>
-          <w:lang w:val="en-US" w:eastAsia="fr-FR"/>
-          <w14:ligatures w14:val="none"/>
-        </w:rPr>
-        <w:t>api</w:t>
-      </w:r>
-      <w:proofErr w:type="spellEnd"/>
-      <w:r>
-        <w:rPr>
-          <w:rFonts w:ascii="Consolas" w:eastAsia="Times New Roman" w:hAnsi="Consolas" w:cs="Times New Roman"/>
-          <w:color w:val="CE9178"/>
-          <w:kern w:val="0"/>
-          <w:sz w:val="21"/>
-          <w:szCs w:val="21"/>
-          <w:lang w:val="en-US" w:eastAsia="fr-FR"/>
-          <w14:ligatures w14:val="none"/>
-        </w:rPr>
-        <w:t>-student-main</w:t>
+        <w:t>./simple-api-student-main</w:t>
       </w:r>
     </w:p>
     <w:p>
@@ -1447,7 +1405,6 @@
         </w:rPr>
         <w:t xml:space="preserve">      </w:t>
       </w:r>
-      <w:proofErr w:type="spellStart"/>
       <w:r>
         <w:rPr>
           <w:rFonts w:ascii="Consolas" w:eastAsia="Times New Roman" w:hAnsi="Consolas" w:cs="Times New Roman"/>
@@ -1460,7 +1417,6 @@
         </w:rPr>
         <w:t>depends_on</w:t>
       </w:r>
-      <w:proofErr w:type="spellEnd"/>
       <w:r>
         <w:rPr>
           <w:rFonts w:ascii="Consolas" w:eastAsia="Times New Roman" w:hAnsi="Consolas" w:cs="Times New Roman"/>
@@ -1605,7 +1561,6 @@
         </w:rPr>
         <w:t xml:space="preserve">      </w:t>
       </w:r>
-      <w:proofErr w:type="spellStart"/>
       <w:r>
         <w:rPr>
           <w:rFonts w:ascii="Consolas" w:eastAsia="Times New Roman" w:hAnsi="Consolas" w:cs="Times New Roman"/>
@@ -1618,7 +1573,6 @@
         </w:rPr>
         <w:t>container_name</w:t>
       </w:r>
-      <w:proofErr w:type="spellEnd"/>
       <w:r>
         <w:rPr>
           <w:rFonts w:ascii="Consolas" w:eastAsia="Times New Roman" w:hAnsi="Consolas" w:cs="Times New Roman"/>
@@ -1631,7 +1585,6 @@
         </w:rPr>
         <w:t xml:space="preserve">: </w:t>
       </w:r>
-      <w:proofErr w:type="spellStart"/>
       <w:r>
         <w:rPr>
           <w:rFonts w:ascii="Consolas" w:eastAsia="Times New Roman" w:hAnsi="Consolas" w:cs="Times New Roman"/>
@@ -1644,7 +1597,6 @@
         </w:rPr>
         <w:t>db</w:t>
       </w:r>
-      <w:proofErr w:type="spellEnd"/>
     </w:p>
     <w:p>
       <w:pPr>
@@ -1684,7 +1636,6 @@
         </w:rPr>
         <w:t>build</w:t>
       </w:r>
-      <w:proofErr w:type="gramStart"/>
       <w:r>
         <w:rPr>
           <w:rFonts w:ascii="Consolas" w:eastAsia="Times New Roman" w:hAnsi="Consolas" w:cs="Times New Roman"/>
@@ -1707,20 +1658,7 @@
           <w:lang w:val="en-US" w:eastAsia="fr-FR"/>
           <w14:ligatures w14:val="none"/>
         </w:rPr>
-        <w:t>.</w:t>
-      </w:r>
-      <w:proofErr w:type="gramEnd"/>
-      <w:r>
-        <w:rPr>
-          <w:rFonts w:ascii="Consolas" w:eastAsia="Times New Roman" w:hAnsi="Consolas" w:cs="Times New Roman"/>
-          <w:color w:val="CE9178"/>
-          <w:kern w:val="0"/>
-          <w:sz w:val="21"/>
-          <w:szCs w:val="21"/>
-          <w:lang w:val="en-US" w:eastAsia="fr-FR"/>
-          <w14:ligatures w14:val="none"/>
-        </w:rPr>
-        <w:t>/Database</w:t>
+        <w:t>./Database</w:t>
       </w:r>
     </w:p>
     <w:p>
@@ -1905,7 +1843,6 @@
         </w:rPr>
         <w:t xml:space="preserve">      </w:t>
       </w:r>
-      <w:proofErr w:type="spellStart"/>
       <w:r>
         <w:rPr>
           <w:rFonts w:ascii="Consolas" w:eastAsia="Times New Roman" w:hAnsi="Consolas" w:cs="Times New Roman"/>
@@ -1918,7 +1855,6 @@
         </w:rPr>
         <w:t>container_name</w:t>
       </w:r>
-      <w:proofErr w:type="spellEnd"/>
       <w:r>
         <w:rPr>
           <w:rFonts w:ascii="Consolas" w:eastAsia="Times New Roman" w:hAnsi="Consolas" w:cs="Times New Roman"/>
@@ -1982,7 +1918,6 @@
         </w:rPr>
         <w:t>build</w:t>
       </w:r>
-      <w:proofErr w:type="gramStart"/>
       <w:r>
         <w:rPr>
           <w:rFonts w:ascii="Consolas" w:eastAsia="Times New Roman" w:hAnsi="Consolas" w:cs="Times New Roman"/>
@@ -2005,20 +1940,7 @@
           <w:lang w:val="en-US" w:eastAsia="fr-FR"/>
           <w14:ligatures w14:val="none"/>
         </w:rPr>
-        <w:t>.</w:t>
-      </w:r>
-      <w:proofErr w:type="gramEnd"/>
-      <w:r>
-        <w:rPr>
-          <w:rFonts w:ascii="Consolas" w:eastAsia="Times New Roman" w:hAnsi="Consolas" w:cs="Times New Roman"/>
-          <w:color w:val="CE9178"/>
-          <w:kern w:val="0"/>
-          <w:sz w:val="21"/>
-          <w:szCs w:val="21"/>
-          <w:lang w:val="en-US" w:eastAsia="fr-FR"/>
-          <w14:ligatures w14:val="none"/>
-        </w:rPr>
-        <w:t>/http</w:t>
+        <w:t>./http</w:t>
       </w:r>
     </w:p>
     <w:p>
@@ -2227,7 +2149,6 @@
         </w:rPr>
         <w:t xml:space="preserve">      </w:t>
       </w:r>
-      <w:proofErr w:type="spellStart"/>
       <w:r>
         <w:rPr>
           <w:rFonts w:ascii="Consolas" w:eastAsia="Times New Roman" w:hAnsi="Consolas" w:cs="Times New Roman"/>
@@ -2240,7 +2161,6 @@
         </w:rPr>
         <w:t>depends_on</w:t>
       </w:r>
-      <w:proofErr w:type="spellEnd"/>
       <w:r>
         <w:rPr>
           <w:rFonts w:ascii="Consolas" w:eastAsia="Times New Roman" w:hAnsi="Consolas" w:cs="Times New Roman"/>
@@ -2529,6 +2449,27 @@
           <w:sz w:val="20"/>
           <w:szCs w:val="20"/>
           <w:shd w:val="clear" w:color="auto" w:fill="F5F5F5"/>
+        </w:rPr>
+      </w:pPr>
+      <w:r>
+        <w:rPr>
+          <w:rFonts w:ascii="Roboto Mono" w:hAnsi="Roboto Mono"/>
+          <w:color w:val="36464E"/>
+          <w:sz w:val="20"/>
+          <w:szCs w:val="20"/>
+          <w:shd w:val="clear" w:color="auto" w:fill="F5F5F5"/>
+        </w:rPr>
+        <w:t>docker compose up //pour tout run d’un coup</w:t>
+      </w:r>
+    </w:p>
+    <w:p>
+      <w:pPr>
+        <w:rPr>
+          <w:rFonts w:ascii="Roboto Mono" w:hAnsi="Roboto Mono"/>
+          <w:color w:val="36464E"/>
+          <w:sz w:val="20"/>
+          <w:szCs w:val="20"/>
+          <w:shd w:val="clear" w:color="auto" w:fill="F5F5F5"/>
           <w:lang w:val="en-US"/>
         </w:rPr>
       </w:pPr>
@@ -2541,7 +2482,7 @@
           <w:shd w:val="clear" w:color="auto" w:fill="F5F5F5"/>
           <w:lang w:val="en-US"/>
         </w:rPr>
-        <w:t xml:space="preserve">docker compose up //pour </w:t>
+        <w:t>docker tag tp-database clemenced69/tp-database:1.0</w:t>
       </w:r>
       <w:r>
         <w:rPr>
@@ -2552,7 +2493,7 @@
           <w:shd w:val="clear" w:color="auto" w:fill="F5F5F5"/>
           <w:lang w:val="en-US"/>
         </w:rPr>
-        <w:t>tout run d’un coup</w:t>
+        <w:t xml:space="preserve"> </w:t>
       </w:r>
     </w:p>
     <w:p>
@@ -2575,10 +2516,11 @@
           <w:shd w:val="clear" w:color="auto" w:fill="F5F5F5"/>
           <w:lang w:val="en-US"/>
         </w:rPr>
-        <w:t xml:space="preserve">docker tag </w:t>
-      </w:r>
-      <w:proofErr w:type="spellStart"/>
-      <w:r>
+        <w:t>puis</w:t>
+      </w:r>
+    </w:p>
+    <w:p>
+      <w:pPr>
         <w:rPr>
           <w:rFonts w:ascii="Roboto Mono" w:hAnsi="Roboto Mono"/>
           <w:color w:val="36464E"/>
@@ -2587,9 +2529,7 @@
           <w:shd w:val="clear" w:color="auto" w:fill="F5F5F5"/>
           <w:lang w:val="en-US"/>
         </w:rPr>
-        <w:t>tp</w:t>
-      </w:r>
-      <w:proofErr w:type="spellEnd"/>
+      </w:pPr>
       <w:r>
         <w:rPr>
           <w:rFonts w:ascii="Roboto Mono" w:hAnsi="Roboto Mono"/>
@@ -2599,7 +2539,7 @@
           <w:shd w:val="clear" w:color="auto" w:fill="F5F5F5"/>
           <w:lang w:val="en-US"/>
         </w:rPr>
-        <w:t>-database clemenced69/tp-database:1.0</w:t>
+        <w:t>docker push clemenced69/tp-</w:t>
       </w:r>
       <w:r>
         <w:rPr>
@@ -2610,6 +2550,28 @@
           <w:shd w:val="clear" w:color="auto" w:fill="F5F5F5"/>
           <w:lang w:val="en-US"/>
         </w:rPr>
+        <w:t>database</w:t>
+      </w:r>
+      <w:r>
+        <w:rPr>
+          <w:rFonts w:ascii="Roboto Mono" w:hAnsi="Roboto Mono"/>
+          <w:color w:val="36464E"/>
+          <w:sz w:val="20"/>
+          <w:szCs w:val="20"/>
+          <w:shd w:val="clear" w:color="auto" w:fill="F5F5F5"/>
+          <w:lang w:val="en-US"/>
+        </w:rPr>
+        <w:t>:1.0</w:t>
+      </w:r>
+      <w:r>
+        <w:rPr>
+          <w:rFonts w:ascii="Roboto Mono" w:hAnsi="Roboto Mono"/>
+          <w:color w:val="36464E"/>
+          <w:sz w:val="20"/>
+          <w:szCs w:val="20"/>
+          <w:shd w:val="clear" w:color="auto" w:fill="F5F5F5"/>
+          <w:lang w:val="en-US"/>
+        </w:rPr>
         <w:t xml:space="preserve"> </w:t>
       </w:r>
     </w:p>
@@ -2621,109 +2583,17 @@
           <w:sz w:val="20"/>
           <w:szCs w:val="20"/>
           <w:shd w:val="clear" w:color="auto" w:fill="F5F5F5"/>
-          <w:lang w:val="en-US"/>
-        </w:rPr>
-      </w:pPr>
-      <w:proofErr w:type="spellStart"/>
-      <w:r>
-        <w:rPr>
-          <w:rFonts w:ascii="Roboto Mono" w:hAnsi="Roboto Mono"/>
-          <w:color w:val="36464E"/>
-          <w:sz w:val="20"/>
-          <w:szCs w:val="20"/>
-          <w:shd w:val="clear" w:color="auto" w:fill="F5F5F5"/>
-          <w:lang w:val="en-US"/>
-        </w:rPr>
-        <w:t>puis</w:t>
-      </w:r>
-      <w:proofErr w:type="spellEnd"/>
-    </w:p>
-    <w:p>
-      <w:pPr>
-        <w:rPr>
-          <w:rFonts w:ascii="Roboto Mono" w:hAnsi="Roboto Mono"/>
-          <w:color w:val="36464E"/>
-          <w:sz w:val="20"/>
-          <w:szCs w:val="20"/>
-          <w:shd w:val="clear" w:color="auto" w:fill="F5F5F5"/>
-          <w:lang w:val="en-US"/>
-        </w:rPr>
-      </w:pPr>
-      <w:r>
-        <w:rPr>
-          <w:rFonts w:ascii="Roboto Mono" w:hAnsi="Roboto Mono"/>
-          <w:color w:val="36464E"/>
-          <w:sz w:val="20"/>
-          <w:szCs w:val="20"/>
-          <w:shd w:val="clear" w:color="auto" w:fill="F5F5F5"/>
-          <w:lang w:val="en-US"/>
-        </w:rPr>
-        <w:t>docker push clemenced69/tp-</w:t>
-      </w:r>
-      <w:r>
-        <w:rPr>
-          <w:rFonts w:ascii="Roboto Mono" w:hAnsi="Roboto Mono"/>
-          <w:color w:val="36464E"/>
-          <w:sz w:val="20"/>
-          <w:szCs w:val="20"/>
-          <w:shd w:val="clear" w:color="auto" w:fill="F5F5F5"/>
-          <w:lang w:val="en-US"/>
-        </w:rPr>
-        <w:t>database</w:t>
-      </w:r>
-      <w:r>
-        <w:rPr>
-          <w:rFonts w:ascii="Roboto Mono" w:hAnsi="Roboto Mono"/>
-          <w:color w:val="36464E"/>
-          <w:sz w:val="20"/>
-          <w:szCs w:val="20"/>
-          <w:shd w:val="clear" w:color="auto" w:fill="F5F5F5"/>
-          <w:lang w:val="en-US"/>
-        </w:rPr>
-        <w:t>:1.0</w:t>
-      </w:r>
-      <w:r>
-        <w:rPr>
-          <w:rFonts w:ascii="Roboto Mono" w:hAnsi="Roboto Mono"/>
-          <w:color w:val="36464E"/>
-          <w:sz w:val="20"/>
-          <w:szCs w:val="20"/>
-          <w:shd w:val="clear" w:color="auto" w:fill="F5F5F5"/>
-          <w:lang w:val="en-US"/>
-        </w:rPr>
-        <w:t xml:space="preserve"> </w:t>
-      </w:r>
-    </w:p>
-    <w:p>
-      <w:pPr>
-        <w:rPr>
-          <w:rFonts w:ascii="Roboto Mono" w:hAnsi="Roboto Mono"/>
-          <w:color w:val="36464E"/>
-          <w:sz w:val="20"/>
-          <w:szCs w:val="20"/>
-          <w:shd w:val="clear" w:color="auto" w:fill="F5F5F5"/>
-        </w:rPr>
-      </w:pPr>
-      <w:r>
-        <w:rPr>
-          <w:rFonts w:ascii="Roboto Mono" w:hAnsi="Roboto Mono"/>
-          <w:color w:val="36464E"/>
-          <w:sz w:val="20"/>
-          <w:szCs w:val="20"/>
-          <w:shd w:val="clear" w:color="auto" w:fill="F5F5F5"/>
-        </w:rPr>
-        <w:t xml:space="preserve">à faire pour chaque image et pour publier les images dans le </w:t>
-      </w:r>
-      <w:proofErr w:type="spellStart"/>
-      <w:r>
-        <w:rPr>
-          <w:rFonts w:ascii="Roboto Mono" w:hAnsi="Roboto Mono"/>
-          <w:color w:val="36464E"/>
-          <w:sz w:val="20"/>
-          <w:szCs w:val="20"/>
-          <w:shd w:val="clear" w:color="auto" w:fill="F5F5F5"/>
-        </w:rPr>
-        <w:t>Docker</w:t>
+        </w:rPr>
+      </w:pPr>
+      <w:r>
+        <w:rPr>
+          <w:rFonts w:ascii="Roboto Mono" w:hAnsi="Roboto Mono"/>
+          <w:color w:val="36464E"/>
+          <w:sz w:val="20"/>
+          <w:szCs w:val="20"/>
+          <w:shd w:val="clear" w:color="auto" w:fill="F5F5F5"/>
+        </w:rPr>
+        <w:t>à faire pour chaque image et pour publier les images dans le Docker</w:t>
       </w:r>
       <w:r>
         <w:rPr>
@@ -2735,7 +2605,6 @@
         </w:rPr>
         <w:t>hub</w:t>
       </w:r>
-      <w:proofErr w:type="spellEnd"/>
     </w:p>
     <w:p>
       <w:pPr>
@@ -2826,27 +2695,7 @@
           <w:szCs w:val="21"/>
           <w:shd w:val="clear" w:color="auto" w:fill="FFFFFF"/>
         </w:rPr>
-        <w:t xml:space="preserve">2-2 Documentez vos configurations d'actions </w:t>
-      </w:r>
-      <w:proofErr w:type="spellStart"/>
-      <w:r>
-        <w:rPr>
-          <w:rFonts w:ascii="Roboto" w:hAnsi="Roboto"/>
-          <w:sz w:val="21"/>
-          <w:szCs w:val="21"/>
-          <w:shd w:val="clear" w:color="auto" w:fill="FFFFFF"/>
-        </w:rPr>
-        <w:t>Github</w:t>
-      </w:r>
-      <w:proofErr w:type="spellEnd"/>
-      <w:r>
-        <w:rPr>
-          <w:rFonts w:ascii="Roboto" w:hAnsi="Roboto"/>
-          <w:sz w:val="21"/>
-          <w:szCs w:val="21"/>
-          <w:shd w:val="clear" w:color="auto" w:fill="FFFFFF"/>
-        </w:rPr>
-        <w:t>.</w:t>
+        <w:t>2-2 Documentez vos configurations d'actions Github.</w:t>
       </w:r>
     </w:p>
     <w:p>
@@ -2903,33 +2752,7 @@
           <w:lang w:val="en-US" w:eastAsia="fr-FR"/>
           <w14:ligatures w14:val="none"/>
         </w:rPr>
-        <w:t xml:space="preserve">: CI </w:t>
-      </w:r>
-      <w:proofErr w:type="spellStart"/>
-      <w:r>
-        <w:rPr>
-          <w:rFonts w:ascii="Courier New" w:eastAsia="Times New Roman" w:hAnsi="Courier New" w:cs="Courier New"/>
-          <w:color w:val="BCBEC4"/>
-          <w:kern w:val="0"/>
-          <w:sz w:val="20"/>
-          <w:szCs w:val="20"/>
-          <w:lang w:val="en-US" w:eastAsia="fr-FR"/>
-          <w14:ligatures w14:val="none"/>
-        </w:rPr>
-        <w:t>devops</w:t>
-      </w:r>
-      <w:proofErr w:type="spellEnd"/>
-      <w:r>
-        <w:rPr>
-          <w:rFonts w:ascii="Courier New" w:eastAsia="Times New Roman" w:hAnsi="Courier New" w:cs="Courier New"/>
-          <w:color w:val="BCBEC4"/>
-          <w:kern w:val="0"/>
-          <w:sz w:val="20"/>
-          <w:szCs w:val="20"/>
-          <w:lang w:val="en-US" w:eastAsia="fr-FR"/>
-          <w14:ligatures w14:val="none"/>
-        </w:rPr>
-        <w:t xml:space="preserve"> 2023</w:t>
+        <w:t>: CI devops 2023</w:t>
       </w:r>
       <w:r>
         <w:rPr>
@@ -3109,7 +2932,6 @@
         <w:br/>
         <w:t xml:space="preserve">  </w:t>
       </w:r>
-      <w:proofErr w:type="spellStart"/>
       <w:r>
         <w:rPr>
           <w:rFonts w:ascii="Courier New" w:eastAsia="Times New Roman" w:hAnsi="Courier New" w:cs="Courier New"/>
@@ -3122,7 +2944,6 @@
         </w:rPr>
         <w:t>pull_request</w:t>
       </w:r>
-      <w:proofErr w:type="spellEnd"/>
       <w:r>
         <w:rPr>
           <w:rFonts w:ascii="Courier New" w:eastAsia="Times New Roman" w:hAnsi="Courier New" w:cs="Courier New"/>
@@ -3319,9 +3140,8 @@
           <w:lang w:val="en-US" w:eastAsia="fr-FR"/>
           <w14:ligatures w14:val="none"/>
         </w:rPr>
-        <w:t xml:space="preserve">#checkout your </w:t>
-      </w:r>
-      <w:proofErr w:type="spellStart"/>
+        <w:t>#checkout your github code using actions/checkout@v2.5.0</w:t>
+      </w:r>
       <w:r>
         <w:rPr>
           <w:rFonts w:ascii="Courier New" w:eastAsia="Times New Roman" w:hAnsi="Courier New" w:cs="Courier New"/>
@@ -3334,9 +3154,70 @@
           <w:lang w:val="en-US" w:eastAsia="fr-FR"/>
           <w14:ligatures w14:val="none"/>
         </w:rPr>
-        <w:t>github</w:t>
-      </w:r>
-      <w:proofErr w:type="spellEnd"/>
+        <w:br/>
+        <w:t xml:space="preserve">      </w:t>
+      </w:r>
+      <w:r>
+        <w:rPr>
+          <w:rFonts w:ascii="Courier New" w:eastAsia="Times New Roman" w:hAnsi="Courier New" w:cs="Courier New"/>
+          <w:color w:val="BCBEC4"/>
+          <w:kern w:val="0"/>
+          <w:sz w:val="20"/>
+          <w:szCs w:val="20"/>
+          <w:lang w:val="en-US" w:eastAsia="fr-FR"/>
+          <w14:ligatures w14:val="none"/>
+        </w:rPr>
+        <w:t xml:space="preserve">- </w:t>
+      </w:r>
+      <w:r>
+        <w:rPr>
+          <w:rFonts w:ascii="Courier New" w:eastAsia="Times New Roman" w:hAnsi="Courier New" w:cs="Courier New"/>
+          <w:color w:val="CF8E6D"/>
+          <w:kern w:val="0"/>
+          <w:sz w:val="20"/>
+          <w:szCs w:val="20"/>
+          <w:lang w:val="en-US" w:eastAsia="fr-FR"/>
+          <w14:ligatures w14:val="none"/>
+        </w:rPr>
+        <w:t>uses</w:t>
+      </w:r>
+      <w:r>
+        <w:rPr>
+          <w:rFonts w:ascii="Courier New" w:eastAsia="Times New Roman" w:hAnsi="Courier New" w:cs="Courier New"/>
+          <w:color w:val="BCBEC4"/>
+          <w:kern w:val="0"/>
+          <w:sz w:val="20"/>
+          <w:szCs w:val="20"/>
+          <w:lang w:val="en-US" w:eastAsia="fr-FR"/>
+          <w14:ligatures w14:val="none"/>
+        </w:rPr>
+        <w:t>: actions/checkout@v2.5.0</w:t>
+      </w:r>
+      <w:r>
+        <w:rPr>
+          <w:rFonts w:ascii="Courier New" w:eastAsia="Times New Roman" w:hAnsi="Courier New" w:cs="Courier New"/>
+          <w:color w:val="BCBEC4"/>
+          <w:kern w:val="0"/>
+          <w:sz w:val="20"/>
+          <w:szCs w:val="20"/>
+          <w:lang w:val="en-US" w:eastAsia="fr-FR"/>
+          <w14:ligatures w14:val="none"/>
+        </w:rPr>
+        <w:br/>
+      </w:r>
+      <w:r>
+        <w:rPr>
+          <w:rFonts w:ascii="Courier New" w:eastAsia="Times New Roman" w:hAnsi="Courier New" w:cs="Courier New"/>
+          <w:color w:val="BCBEC4"/>
+          <w:kern w:val="0"/>
+          <w:sz w:val="20"/>
+          <w:szCs w:val="20"/>
+          <w:lang w:val="en-US" w:eastAsia="fr-FR"/>
+          <w14:ligatures w14:val="none"/>
+        </w:rPr>
+        <w:br/>
+        <w:t xml:space="preserve">      </w:t>
+      </w:r>
       <w:r>
         <w:rPr>
           <w:rFonts w:ascii="Courier New" w:eastAsia="Times New Roman" w:hAnsi="Courier New" w:cs="Courier New"/>
@@ -3349,7 +3230,7 @@
           <w:lang w:val="en-US" w:eastAsia="fr-FR"/>
           <w14:ligatures w14:val="none"/>
         </w:rPr>
-        <w:t xml:space="preserve"> code using actions/checkout@v2.5.0</w:t>
+        <w:t>#do the same with another action (actions/setup-java@v3) that enable to setup jdk 17</w:t>
       </w:r>
       <w:r>
         <w:rPr>
@@ -3388,6 +3269,55 @@
           <w:lang w:val="en-US" w:eastAsia="fr-FR"/>
           <w14:ligatures w14:val="none"/>
         </w:rPr>
+        <w:t>name</w:t>
+      </w:r>
+      <w:r>
+        <w:rPr>
+          <w:rFonts w:ascii="Courier New" w:eastAsia="Times New Roman" w:hAnsi="Courier New" w:cs="Courier New"/>
+          <w:color w:val="BCBEC4"/>
+          <w:kern w:val="0"/>
+          <w:sz w:val="20"/>
+          <w:szCs w:val="20"/>
+          <w:lang w:val="en-US" w:eastAsia="fr-FR"/>
+          <w14:ligatures w14:val="none"/>
+        </w:rPr>
+        <w:t>: Set up JDK 17</w:t>
+      </w:r>
+      <w:r>
+        <w:rPr>
+          <w:rFonts w:ascii="Courier New" w:eastAsia="Times New Roman" w:hAnsi="Courier New" w:cs="Courier New"/>
+          <w:color w:val="BCBEC4"/>
+          <w:kern w:val="0"/>
+          <w:sz w:val="20"/>
+          <w:szCs w:val="20"/>
+          <w:lang w:val="en-US" w:eastAsia="fr-FR"/>
+          <w14:ligatures w14:val="none"/>
+        </w:rPr>
+        <w:br/>
+      </w:r>
+      <w:r>
+        <w:rPr>
+          <w:rFonts w:ascii="Courier New" w:eastAsia="Times New Roman" w:hAnsi="Courier New" w:cs="Courier New"/>
+          <w:color w:val="BCBEC4"/>
+          <w:kern w:val="0"/>
+          <w:sz w:val="20"/>
+          <w:szCs w:val="20"/>
+          <w:lang w:val="en-US" w:eastAsia="fr-FR"/>
+          <w14:ligatures w14:val="none"/>
+        </w:rPr>
+        <w:br/>
+        <w:t xml:space="preserve">        </w:t>
+      </w:r>
+      <w:r>
+        <w:rPr>
+          <w:rFonts w:ascii="Courier New" w:eastAsia="Times New Roman" w:hAnsi="Courier New" w:cs="Courier New"/>
+          <w:color w:val="CF8E6D"/>
+          <w:kern w:val="0"/>
+          <w:sz w:val="20"/>
+          <w:szCs w:val="20"/>
+          <w:lang w:val="en-US" w:eastAsia="fr-FR"/>
+          <w14:ligatures w14:val="none"/>
+        </w:rPr>
         <w:t>uses</w:t>
       </w:r>
       <w:r>
@@ -3400,7 +3330,7 @@
           <w:lang w:val="en-US" w:eastAsia="fr-FR"/>
           <w14:ligatures w14:val="none"/>
         </w:rPr>
-        <w:t>: actions/checkout@v2.5.0</w:t>
+        <w:t>: actions/setup-java@v3</w:t>
       </w:r>
       <w:r>
         <w:rPr>
@@ -3413,11 +3343,134 @@
           <w14:ligatures w14:val="none"/>
         </w:rPr>
         <w:br/>
+        <w:t xml:space="preserve">        </w:t>
+      </w:r>
+      <w:r>
+        <w:rPr>
+          <w:rFonts w:ascii="Courier New" w:eastAsia="Times New Roman" w:hAnsi="Courier New" w:cs="Courier New"/>
+          <w:color w:val="CF8E6D"/>
+          <w:kern w:val="0"/>
+          <w:sz w:val="20"/>
+          <w:szCs w:val="20"/>
+          <w:lang w:val="en-US" w:eastAsia="fr-FR"/>
+          <w14:ligatures w14:val="none"/>
+        </w:rPr>
+        <w:t>with</w:t>
       </w:r>
       <w:r>
         <w:rPr>
           <w:rFonts w:ascii="Courier New" w:eastAsia="Times New Roman" w:hAnsi="Courier New" w:cs="Courier New"/>
           <w:color w:val="BCBEC4"/>
+          <w:kern w:val="0"/>
+          <w:sz w:val="20"/>
+          <w:szCs w:val="20"/>
+          <w:lang w:val="en-US" w:eastAsia="fr-FR"/>
+          <w14:ligatures w14:val="none"/>
+        </w:rPr>
+        <w:t>:</w:t>
+      </w:r>
+      <w:r>
+        <w:rPr>
+          <w:rFonts w:ascii="Courier New" w:eastAsia="Times New Roman" w:hAnsi="Courier New" w:cs="Courier New"/>
+          <w:color w:val="BCBEC4"/>
+          <w:kern w:val="0"/>
+          <w:sz w:val="20"/>
+          <w:szCs w:val="20"/>
+          <w:lang w:val="en-US" w:eastAsia="fr-FR"/>
+          <w14:ligatures w14:val="none"/>
+        </w:rPr>
+        <w:br/>
+        <w:t xml:space="preserve">          </w:t>
+      </w:r>
+      <w:r>
+        <w:rPr>
+          <w:rFonts w:ascii="Courier New" w:eastAsia="Times New Roman" w:hAnsi="Courier New" w:cs="Courier New"/>
+          <w:color w:val="CF8E6D"/>
+          <w:kern w:val="0"/>
+          <w:sz w:val="20"/>
+          <w:szCs w:val="20"/>
+          <w:lang w:val="en-US" w:eastAsia="fr-FR"/>
+          <w14:ligatures w14:val="none"/>
+        </w:rPr>
+        <w:t>java-version</w:t>
+      </w:r>
+      <w:r>
+        <w:rPr>
+          <w:rFonts w:ascii="Courier New" w:eastAsia="Times New Roman" w:hAnsi="Courier New" w:cs="Courier New"/>
+          <w:color w:val="BCBEC4"/>
+          <w:kern w:val="0"/>
+          <w:sz w:val="20"/>
+          <w:szCs w:val="20"/>
+          <w:lang w:val="en-US" w:eastAsia="fr-FR"/>
+          <w14:ligatures w14:val="none"/>
+        </w:rPr>
+        <w:t>: 17</w:t>
+      </w:r>
+      <w:r>
+        <w:rPr>
+          <w:rFonts w:ascii="Courier New" w:eastAsia="Times New Roman" w:hAnsi="Courier New" w:cs="Courier New"/>
+          <w:color w:val="BCBEC4"/>
+          <w:kern w:val="0"/>
+          <w:sz w:val="20"/>
+          <w:szCs w:val="20"/>
+          <w:lang w:val="en-US" w:eastAsia="fr-FR"/>
+          <w14:ligatures w14:val="none"/>
+        </w:rPr>
+        <w:br/>
+        <w:t xml:space="preserve">          </w:t>
+      </w:r>
+      <w:r>
+        <w:rPr>
+          <w:rFonts w:ascii="Courier New" w:eastAsia="Times New Roman" w:hAnsi="Courier New" w:cs="Courier New"/>
+          <w:color w:val="CF8E6D"/>
+          <w:kern w:val="0"/>
+          <w:sz w:val="20"/>
+          <w:szCs w:val="20"/>
+          <w:lang w:val="en-US" w:eastAsia="fr-FR"/>
+          <w14:ligatures w14:val="none"/>
+        </w:rPr>
+        <w:t>distribution</w:t>
+      </w:r>
+      <w:r>
+        <w:rPr>
+          <w:rFonts w:ascii="Courier New" w:eastAsia="Times New Roman" w:hAnsi="Courier New" w:cs="Courier New"/>
+          <w:color w:val="BCBEC4"/>
+          <w:kern w:val="0"/>
+          <w:sz w:val="20"/>
+          <w:szCs w:val="20"/>
+          <w:lang w:val="en-US" w:eastAsia="fr-FR"/>
+          <w14:ligatures w14:val="none"/>
+        </w:rPr>
+        <w:t xml:space="preserve">: </w:t>
+      </w:r>
+      <w:r>
+        <w:rPr>
+          <w:rFonts w:ascii="Courier New" w:eastAsia="Times New Roman" w:hAnsi="Courier New" w:cs="Courier New"/>
+          <w:color w:val="6AAB73"/>
+          <w:kern w:val="0"/>
+          <w:sz w:val="20"/>
+          <w:szCs w:val="20"/>
+          <w:lang w:val="en-US" w:eastAsia="fr-FR"/>
+          <w14:ligatures w14:val="none"/>
+        </w:rPr>
+        <w:t>'adopt'</w:t>
+      </w:r>
+      <w:r>
+        <w:rPr>
+          <w:rFonts w:ascii="Courier New" w:eastAsia="Times New Roman" w:hAnsi="Courier New" w:cs="Courier New"/>
+          <w:color w:val="6AAB73"/>
+          <w:kern w:val="0"/>
+          <w:sz w:val="20"/>
+          <w:szCs w:val="20"/>
+          <w:lang w:val="en-US" w:eastAsia="fr-FR"/>
+          <w14:ligatures w14:val="none"/>
+        </w:rPr>
+        <w:br/>
+      </w:r>
+      <w:r>
+        <w:rPr>
+          <w:rFonts w:ascii="Courier New" w:eastAsia="Times New Roman" w:hAnsi="Courier New" w:cs="Courier New"/>
+          <w:color w:val="6AAB73"/>
           <w:kern w:val="0"/>
           <w:sz w:val="20"/>
           <w:szCs w:val="20"/>
@@ -3439,9 +3492,8 @@
           <w:lang w:val="en-US" w:eastAsia="fr-FR"/>
           <w14:ligatures w14:val="none"/>
         </w:rPr>
-        <w:t xml:space="preserve">#do the same with another action (actions/setup-java@v3) that enable to setup </w:t>
-      </w:r>
-      <w:proofErr w:type="spellStart"/>
+        <w:t>#finally build your app with the latest command</w:t>
+      </w:r>
       <w:r>
         <w:rPr>
           <w:rFonts w:ascii="Courier New" w:eastAsia="Times New Roman" w:hAnsi="Courier New" w:cs="Courier New"/>
@@ -3454,35 +3506,6 @@
           <w:lang w:val="en-US" w:eastAsia="fr-FR"/>
           <w14:ligatures w14:val="none"/>
         </w:rPr>
-        <w:t>jdk</w:t>
-      </w:r>
-      <w:proofErr w:type="spellEnd"/>
-      <w:r>
-        <w:rPr>
-          <w:rFonts w:ascii="Courier New" w:eastAsia="Times New Roman" w:hAnsi="Courier New" w:cs="Courier New"/>
-          <w:i/>
-          <w:iCs/>
-          <w:color w:val="5F826B"/>
-          <w:kern w:val="0"/>
-          <w:sz w:val="20"/>
-          <w:szCs w:val="20"/>
-          <w:lang w:val="en-US" w:eastAsia="fr-FR"/>
-          <w14:ligatures w14:val="none"/>
-        </w:rPr>
-        <w:t xml:space="preserve"> 17</w:t>
-      </w:r>
-      <w:r>
-        <w:rPr>
-          <w:rFonts w:ascii="Courier New" w:eastAsia="Times New Roman" w:hAnsi="Courier New" w:cs="Courier New"/>
-          <w:i/>
-          <w:iCs/>
-          <w:color w:val="5F826B"/>
-          <w:kern w:val="0"/>
-          <w:sz w:val="20"/>
-          <w:szCs w:val="20"/>
-          <w:lang w:val="en-US" w:eastAsia="fr-FR"/>
-          <w14:ligatures w14:val="none"/>
-        </w:rPr>
         <w:br/>
         <w:t xml:space="preserve">      </w:t>
       </w:r>
@@ -3520,19 +3543,7 @@
           <w:lang w:val="en-US" w:eastAsia="fr-FR"/>
           <w14:ligatures w14:val="none"/>
         </w:rPr>
-        <w:t>: Set up JDK 17</w:t>
-      </w:r>
-      <w:r>
-        <w:rPr>
-          <w:rFonts w:ascii="Courier New" w:eastAsia="Times New Roman" w:hAnsi="Courier New" w:cs="Courier New"/>
-          <w:color w:val="BCBEC4"/>
-          <w:kern w:val="0"/>
-          <w:sz w:val="20"/>
-          <w:szCs w:val="20"/>
-          <w:lang w:val="en-US" w:eastAsia="fr-FR"/>
-          <w14:ligatures w14:val="none"/>
-        </w:rPr>
-        <w:br/>
+        <w:t>: Build and test with Maven</w:t>
       </w:r>
       <w:r>
         <w:rPr>
@@ -3557,7 +3568,7 @@
           <w:lang w:val="en-US" w:eastAsia="fr-FR"/>
           <w14:ligatures w14:val="none"/>
         </w:rPr>
-        <w:t>uses</w:t>
+        <w:t>working-directory</w:t>
       </w:r>
       <w:r>
         <w:rPr>
@@ -3569,7 +3580,7 @@
           <w:lang w:val="en-US" w:eastAsia="fr-FR"/>
           <w14:ligatures w14:val="none"/>
         </w:rPr>
-        <w:t>: actions/setup-java@v3</w:t>
+        <w:t>: simple-api-student-main</w:t>
       </w:r>
       <w:r>
         <w:rPr>
@@ -3594,7 +3605,7 @@
           <w:lang w:val="en-US" w:eastAsia="fr-FR"/>
           <w14:ligatures w14:val="none"/>
         </w:rPr>
-        <w:t>with</w:t>
+        <w:t>run</w:t>
       </w:r>
       <w:r>
         <w:rPr>
@@ -3606,21 +3617,99 @@
           <w:lang w:val="en-US" w:eastAsia="fr-FR"/>
           <w14:ligatures w14:val="none"/>
         </w:rPr>
-        <w:t>:</w:t>
-      </w:r>
-      <w:r>
+        <w:t>: mvn clean verify</w:t>
+      </w:r>
+    </w:p>
+    <w:p>
+      <w:pPr>
+        <w:rPr>
+          <w:lang w:val="en-US"/>
+        </w:rPr>
+      </w:pPr>
+    </w:p>
+    <w:p>
+      <w:pPr>
+        <w:rPr>
+          <w:lang w:val="en-US"/>
+        </w:rPr>
+      </w:pPr>
+    </w:p>
+    <w:p>
+      <w:pPr>
+        <w:rPr>
+          <w:lang w:val="en-US"/>
+        </w:rPr>
+      </w:pPr>
+    </w:p>
+    <w:p>
+      <w:pPr>
+        <w:rPr>
+          <w:lang w:val="en-US"/>
+        </w:rPr>
+      </w:pPr>
+    </w:p>
+    <w:p>
+      <w:pPr>
+        <w:rPr>
+          <w:rFonts w:ascii="Roboto" w:hAnsi="Roboto"/>
+          <w:sz w:val="21"/>
+          <w:szCs w:val="21"/>
+          <w:shd w:val="clear" w:color="auto" w:fill="FFFFFF"/>
+        </w:rPr>
+      </w:pPr>
+      <w:r>
+        <w:rPr>
+          <w:rFonts w:ascii="Roboto" w:hAnsi="Roboto"/>
+          <w:sz w:val="21"/>
+          <w:szCs w:val="21"/>
+          <w:shd w:val="clear" w:color="auto" w:fill="FFFFFF"/>
+        </w:rPr>
+        <w:lastRenderedPageBreak/>
+        <w:t>Documentez la configuration de votre portail qualité.</w:t>
+      </w:r>
+    </w:p>
+    <w:p>
+      <w:pPr>
+        <w:rPr>
+          <w:rFonts w:ascii="Roboto" w:hAnsi="Roboto"/>
+          <w:sz w:val="21"/>
+          <w:szCs w:val="21"/>
+          <w:shd w:val="clear" w:color="auto" w:fill="FFFFFF"/>
+        </w:rPr>
+      </w:pPr>
+    </w:p>
+    <w:p>
+      <w:pPr>
+        <w:shd w:val="clear" w:color="auto" w:fill="1E1F22"/>
+        <w:tabs>
+          <w:tab w:val="left" w:pos="916"/>
+          <w:tab w:val="left" w:pos="1832"/>
+          <w:tab w:val="left" w:pos="2748"/>
+          <w:tab w:val="left" w:pos="3664"/>
+          <w:tab w:val="left" w:pos="4580"/>
+          <w:tab w:val="left" w:pos="5496"/>
+          <w:tab w:val="left" w:pos="6412"/>
+          <w:tab w:val="left" w:pos="7328"/>
+          <w:tab w:val="left" w:pos="8244"/>
+          <w:tab w:val="left" w:pos="9160"/>
+          <w:tab w:val="left" w:pos="10076"/>
+          <w:tab w:val="left" w:pos="10992"/>
+          <w:tab w:val="left" w:pos="11908"/>
+          <w:tab w:val="left" w:pos="12824"/>
+          <w:tab w:val="left" w:pos="13740"/>
+          <w:tab w:val="left" w:pos="14656"/>
+        </w:tabs>
+        <w:spacing w:after="0" w:line="240" w:lineRule="auto"/>
         <w:rPr>
           <w:rFonts w:ascii="Courier New" w:eastAsia="Times New Roman" w:hAnsi="Courier New" w:cs="Courier New"/>
           <w:color w:val="BCBEC4"/>
           <w:kern w:val="0"/>
           <w:sz w:val="20"/>
           <w:szCs w:val="20"/>
-          <w:lang w:val="en-US" w:eastAsia="fr-FR"/>
-          <w14:ligatures w14:val="none"/>
-        </w:rPr>
-        <w:br/>
-        <w:t xml:space="preserve">          </w:t>
-      </w:r>
+          <w:lang w:eastAsia="fr-FR"/>
+          <w14:ligatures w14:val="none"/>
+        </w:rPr>
+      </w:pPr>
       <w:r>
         <w:rPr>
           <w:rFonts w:ascii="Courier New" w:eastAsia="Times New Roman" w:hAnsi="Courier New" w:cs="Courier New"/>
@@ -3628,10 +3717,10 @@
           <w:kern w:val="0"/>
           <w:sz w:val="20"/>
           <w:szCs w:val="20"/>
-          <w:lang w:val="en-US" w:eastAsia="fr-FR"/>
-          <w14:ligatures w14:val="none"/>
-        </w:rPr>
-        <w:t>java-version</w:t>
+          <w:lang w:eastAsia="fr-FR"/>
+          <w14:ligatures w14:val="none"/>
+        </w:rPr>
+        <w:t>run</w:t>
       </w:r>
       <w:r>
         <w:rPr>
@@ -3640,290 +3729,225 @@
           <w:kern w:val="0"/>
           <w:sz w:val="20"/>
           <w:szCs w:val="20"/>
-          <w:lang w:val="en-US" w:eastAsia="fr-FR"/>
-          <w14:ligatures w14:val="none"/>
-        </w:rPr>
-        <w:t>: 17</w:t>
-      </w:r>
-      <w:r>
-        <w:rPr>
-          <w:rFonts w:ascii="Courier New" w:eastAsia="Times New Roman" w:hAnsi="Courier New" w:cs="Courier New"/>
-          <w:color w:val="BCBEC4"/>
-          <w:kern w:val="0"/>
-          <w:sz w:val="20"/>
-          <w:szCs w:val="20"/>
-          <w:lang w:val="en-US" w:eastAsia="fr-FR"/>
-          <w14:ligatures w14:val="none"/>
-        </w:rPr>
-        <w:br/>
-        <w:t xml:space="preserve">          </w:t>
-      </w:r>
-      <w:r>
-        <w:rPr>
-          <w:rFonts w:ascii="Courier New" w:eastAsia="Times New Roman" w:hAnsi="Courier New" w:cs="Courier New"/>
-          <w:color w:val="CF8E6D"/>
-          <w:kern w:val="0"/>
-          <w:sz w:val="20"/>
-          <w:szCs w:val="20"/>
-          <w:lang w:val="en-US" w:eastAsia="fr-FR"/>
-          <w14:ligatures w14:val="none"/>
-        </w:rPr>
-        <w:t>distribution</w:t>
-      </w:r>
-      <w:r>
-        <w:rPr>
-          <w:rFonts w:ascii="Courier New" w:eastAsia="Times New Roman" w:hAnsi="Courier New" w:cs="Courier New"/>
-          <w:color w:val="BCBEC4"/>
-          <w:kern w:val="0"/>
-          <w:sz w:val="20"/>
-          <w:szCs w:val="20"/>
-          <w:lang w:val="en-US" w:eastAsia="fr-FR"/>
-          <w14:ligatures w14:val="none"/>
-        </w:rPr>
-        <w:t xml:space="preserve">: </w:t>
-      </w:r>
-      <w:r>
-        <w:rPr>
-          <w:rFonts w:ascii="Courier New" w:eastAsia="Times New Roman" w:hAnsi="Courier New" w:cs="Courier New"/>
-          <w:color w:val="6AAB73"/>
-          <w:kern w:val="0"/>
-          <w:sz w:val="20"/>
-          <w:szCs w:val="20"/>
-          <w:lang w:val="en-US" w:eastAsia="fr-FR"/>
-          <w14:ligatures w14:val="none"/>
-        </w:rPr>
-        <w:t>'adopt'</w:t>
-      </w:r>
-      <w:r>
-        <w:rPr>
-          <w:rFonts w:ascii="Courier New" w:eastAsia="Times New Roman" w:hAnsi="Courier New" w:cs="Courier New"/>
-          <w:color w:val="6AAB73"/>
-          <w:kern w:val="0"/>
-          <w:sz w:val="20"/>
-          <w:szCs w:val="20"/>
-          <w:lang w:val="en-US" w:eastAsia="fr-FR"/>
-          <w14:ligatures w14:val="none"/>
-        </w:rPr>
-        <w:br/>
-      </w:r>
-      <w:r>
-        <w:rPr>
-          <w:rFonts w:ascii="Courier New" w:eastAsia="Times New Roman" w:hAnsi="Courier New" w:cs="Courier New"/>
-          <w:color w:val="6AAB73"/>
-          <w:kern w:val="0"/>
-          <w:sz w:val="20"/>
-          <w:szCs w:val="20"/>
-          <w:lang w:val="en-US" w:eastAsia="fr-FR"/>
-          <w14:ligatures w14:val="none"/>
-        </w:rPr>
-        <w:br/>
-        <w:t xml:space="preserve">      </w:t>
-      </w:r>
-      <w:r>
-        <w:rPr>
-          <w:rFonts w:ascii="Courier New" w:eastAsia="Times New Roman" w:hAnsi="Courier New" w:cs="Courier New"/>
-          <w:i/>
-          <w:iCs/>
-          <w:color w:val="5F826B"/>
-          <w:kern w:val="0"/>
-          <w:sz w:val="20"/>
-          <w:szCs w:val="20"/>
-          <w:lang w:val="en-US" w:eastAsia="fr-FR"/>
-          <w14:ligatures w14:val="none"/>
-        </w:rPr>
-        <w:t>#finally build your app with the latest command</w:t>
-      </w:r>
-      <w:r>
-        <w:rPr>
-          <w:rFonts w:ascii="Courier New" w:eastAsia="Times New Roman" w:hAnsi="Courier New" w:cs="Courier New"/>
-          <w:i/>
-          <w:iCs/>
-          <w:color w:val="5F826B"/>
-          <w:kern w:val="0"/>
-          <w:sz w:val="20"/>
-          <w:szCs w:val="20"/>
-          <w:lang w:val="en-US" w:eastAsia="fr-FR"/>
-          <w14:ligatures w14:val="none"/>
-        </w:rPr>
-        <w:br/>
-        <w:t xml:space="preserve">      </w:t>
-      </w:r>
-      <w:r>
-        <w:rPr>
-          <w:rFonts w:ascii="Courier New" w:eastAsia="Times New Roman" w:hAnsi="Courier New" w:cs="Courier New"/>
-          <w:color w:val="BCBEC4"/>
-          <w:kern w:val="0"/>
-          <w:sz w:val="20"/>
-          <w:szCs w:val="20"/>
-          <w:lang w:val="en-US" w:eastAsia="fr-FR"/>
-          <w14:ligatures w14:val="none"/>
-        </w:rPr>
-        <w:t xml:space="preserve">- </w:t>
-      </w:r>
-      <w:r>
-        <w:rPr>
-          <w:rFonts w:ascii="Courier New" w:eastAsia="Times New Roman" w:hAnsi="Courier New" w:cs="Courier New"/>
-          <w:color w:val="CF8E6D"/>
-          <w:kern w:val="0"/>
-          <w:sz w:val="20"/>
-          <w:szCs w:val="20"/>
-          <w:lang w:val="en-US" w:eastAsia="fr-FR"/>
-          <w14:ligatures w14:val="none"/>
-        </w:rPr>
-        <w:t>name</w:t>
-      </w:r>
-      <w:r>
-        <w:rPr>
-          <w:rFonts w:ascii="Courier New" w:eastAsia="Times New Roman" w:hAnsi="Courier New" w:cs="Courier New"/>
-          <w:color w:val="BCBEC4"/>
-          <w:kern w:val="0"/>
-          <w:sz w:val="20"/>
-          <w:szCs w:val="20"/>
-          <w:lang w:val="en-US" w:eastAsia="fr-FR"/>
-          <w14:ligatures w14:val="none"/>
-        </w:rPr>
-        <w:t>: Build and test with Maven</w:t>
-      </w:r>
-      <w:r>
-        <w:rPr>
-          <w:rFonts w:ascii="Courier New" w:eastAsia="Times New Roman" w:hAnsi="Courier New" w:cs="Courier New"/>
-          <w:color w:val="BCBEC4"/>
-          <w:kern w:val="0"/>
-          <w:sz w:val="20"/>
-          <w:szCs w:val="20"/>
-          <w:lang w:val="en-US" w:eastAsia="fr-FR"/>
-          <w14:ligatures w14:val="none"/>
-        </w:rPr>
-        <w:br/>
-        <w:t xml:space="preserve">        </w:t>
-      </w:r>
-      <w:r>
-        <w:rPr>
-          <w:rFonts w:ascii="Courier New" w:eastAsia="Times New Roman" w:hAnsi="Courier New" w:cs="Courier New"/>
-          <w:color w:val="CF8E6D"/>
-          <w:kern w:val="0"/>
-          <w:sz w:val="20"/>
-          <w:szCs w:val="20"/>
-          <w:lang w:val="en-US" w:eastAsia="fr-FR"/>
-          <w14:ligatures w14:val="none"/>
-        </w:rPr>
-        <w:t>working-directory</w:t>
-      </w:r>
-      <w:r>
-        <w:rPr>
-          <w:rFonts w:ascii="Courier New" w:eastAsia="Times New Roman" w:hAnsi="Courier New" w:cs="Courier New"/>
-          <w:color w:val="BCBEC4"/>
-          <w:kern w:val="0"/>
-          <w:sz w:val="20"/>
-          <w:szCs w:val="20"/>
-          <w:lang w:val="en-US" w:eastAsia="fr-FR"/>
-          <w14:ligatures w14:val="none"/>
-        </w:rPr>
-        <w:t>: simple-</w:t>
-      </w:r>
-      <w:proofErr w:type="spellStart"/>
-      <w:r>
-        <w:rPr>
-          <w:rFonts w:ascii="Courier New" w:eastAsia="Times New Roman" w:hAnsi="Courier New" w:cs="Courier New"/>
-          <w:color w:val="BCBEC4"/>
-          <w:kern w:val="0"/>
-          <w:sz w:val="20"/>
-          <w:szCs w:val="20"/>
-          <w:lang w:val="en-US" w:eastAsia="fr-FR"/>
-          <w14:ligatures w14:val="none"/>
-        </w:rPr>
-        <w:t>api</w:t>
-      </w:r>
-      <w:proofErr w:type="spellEnd"/>
-      <w:r>
-        <w:rPr>
-          <w:rFonts w:ascii="Courier New" w:eastAsia="Times New Roman" w:hAnsi="Courier New" w:cs="Courier New"/>
-          <w:color w:val="BCBEC4"/>
-          <w:kern w:val="0"/>
-          <w:sz w:val="20"/>
-          <w:szCs w:val="20"/>
-          <w:lang w:val="en-US" w:eastAsia="fr-FR"/>
-          <w14:ligatures w14:val="none"/>
-        </w:rPr>
-        <w:t>-student-main</w:t>
-      </w:r>
-      <w:r>
-        <w:rPr>
-          <w:rFonts w:ascii="Courier New" w:eastAsia="Times New Roman" w:hAnsi="Courier New" w:cs="Courier New"/>
-          <w:color w:val="BCBEC4"/>
-          <w:kern w:val="0"/>
-          <w:sz w:val="20"/>
-          <w:szCs w:val="20"/>
-          <w:lang w:val="en-US" w:eastAsia="fr-FR"/>
-          <w14:ligatures w14:val="none"/>
-        </w:rPr>
-        <w:br/>
-        <w:t xml:space="preserve">        </w:t>
-      </w:r>
-      <w:r>
-        <w:rPr>
-          <w:rFonts w:ascii="Courier New" w:eastAsia="Times New Roman" w:hAnsi="Courier New" w:cs="Courier New"/>
-          <w:color w:val="CF8E6D"/>
-          <w:kern w:val="0"/>
-          <w:sz w:val="20"/>
-          <w:szCs w:val="20"/>
-          <w:lang w:val="en-US" w:eastAsia="fr-FR"/>
-          <w14:ligatures w14:val="none"/>
-        </w:rPr>
-        <w:t>run</w:t>
-      </w:r>
-      <w:r>
-        <w:rPr>
-          <w:rFonts w:ascii="Courier New" w:eastAsia="Times New Roman" w:hAnsi="Courier New" w:cs="Courier New"/>
-          <w:color w:val="BCBEC4"/>
-          <w:kern w:val="0"/>
-          <w:sz w:val="20"/>
-          <w:szCs w:val="20"/>
-          <w:lang w:val="en-US" w:eastAsia="fr-FR"/>
-          <w14:ligatures w14:val="none"/>
-        </w:rPr>
-        <w:t xml:space="preserve">: </w:t>
-      </w:r>
-      <w:proofErr w:type="spellStart"/>
-      <w:r>
-        <w:rPr>
-          <w:rFonts w:ascii="Courier New" w:eastAsia="Times New Roman" w:hAnsi="Courier New" w:cs="Courier New"/>
-          <w:color w:val="BCBEC4"/>
-          <w:kern w:val="0"/>
-          <w:sz w:val="20"/>
-          <w:szCs w:val="20"/>
-          <w:lang w:val="en-US" w:eastAsia="fr-FR"/>
-          <w14:ligatures w14:val="none"/>
-        </w:rPr>
-        <w:t>mvn</w:t>
-      </w:r>
-      <w:proofErr w:type="spellEnd"/>
-      <w:r>
-        <w:rPr>
-          <w:rFonts w:ascii="Courier New" w:eastAsia="Times New Roman" w:hAnsi="Courier New" w:cs="Courier New"/>
-          <w:color w:val="BCBEC4"/>
-          <w:kern w:val="0"/>
-          <w:sz w:val="20"/>
-          <w:szCs w:val="20"/>
-          <w:lang w:val="en-US" w:eastAsia="fr-FR"/>
-          <w14:ligatures w14:val="none"/>
-        </w:rPr>
-        <w:t xml:space="preserve"> clean verify</w:t>
-      </w:r>
-    </w:p>
-    <w:p>
-      <w:pPr>
-        <w:rPr>
-          <w:lang w:val="en-US"/>
-        </w:rPr>
-      </w:pPr>
-    </w:p>
-    <w:p>
-      <w:pPr>
-        <w:rPr>
-          <w:lang w:val="en-US"/>
-        </w:rPr>
-      </w:pPr>
+          <w:lang w:eastAsia="fr-FR"/>
+          <w14:ligatures w14:val="none"/>
+        </w:rPr>
+        <w:t>: mvn -B verify sonar:sonar -Dsonar.projectKey=clemencedebadier_clemenced -Dsonar.organization=clemencedebadier -Dsonar.host.url=https://sonarcloud.io -Dsonar.login=${{ secrets.SONAR_TOKEN }}  --file ./pom.xml</w:t>
+      </w:r>
+    </w:p>
+    <w:p/>
+    <w:p>
+      <w:r>
+        <w:rPr>
+          <w:noProof/>
+        </w:rPr>
+        <w:drawing>
+          <wp:inline distT="0" distB="0" distL="0" distR="0" wp14:anchorId="3ADFCCDF" wp14:editId="20262951">
+            <wp:extent cx="5760720" cy="3528060"/>
+            <wp:effectExtent l="0" t="0" r="0" b="0"/>
+            <wp:docPr id="1222782113" name="Picture 1" descr="A screenshot of a computer&#10;&#10;Description automatically generated"/>
+            <wp:cNvGraphicFramePr>
+              <a:graphicFrameLocks xmlns:a="http://schemas.openxmlformats.org/drawingml/2006/main" noChangeAspect="1"/>
+            </wp:cNvGraphicFramePr>
+            <a:graphic xmlns:a="http://schemas.openxmlformats.org/drawingml/2006/main">
+              <a:graphicData uri="http://schemas.openxmlformats.org/drawingml/2006/picture">
+                <pic:pic xmlns:pic="http://schemas.openxmlformats.org/drawingml/2006/picture">
+                  <pic:nvPicPr>
+                    <pic:cNvPr id="1222782113" name="Picture 1" descr="A screenshot of a computer&#10;&#10;Description automatically generated"/>
+                    <pic:cNvPicPr/>
+                  </pic:nvPicPr>
+                  <pic:blipFill>
+                    <a:blip r:embed="rId7"/>
+                    <a:stretch>
+                      <a:fillRect/>
+                    </a:stretch>
+                  </pic:blipFill>
+                  <pic:spPr>
+                    <a:xfrm>
+                      <a:off x="0" y="0"/>
+                      <a:ext cx="5760720" cy="3528060"/>
+                    </a:xfrm>
+                    <a:prstGeom prst="rect">
+                      <a:avLst/>
+                    </a:prstGeom>
+                  </pic:spPr>
+                </pic:pic>
+              </a:graphicData>
+            </a:graphic>
+          </wp:inline>
+        </w:drawing>
+      </w:r>
+    </w:p>
+    <w:p>
+      <w:pPr>
+        <w:rPr>
+          <w:rFonts w:ascii="Roboto" w:hAnsi="Roboto"/>
+          <w:sz w:val="21"/>
+          <w:szCs w:val="21"/>
+          <w:shd w:val="clear" w:color="auto" w:fill="FFFFFF"/>
+        </w:rPr>
+      </w:pPr>
+      <w:r>
+        <w:rPr>
+          <w:rFonts w:ascii="Roboto" w:hAnsi="Roboto"/>
+          <w:sz w:val="21"/>
+          <w:szCs w:val="21"/>
+          <w:shd w:val="clear" w:color="auto" w:fill="FFFFFF"/>
+        </w:rPr>
+        <w:t>3-1 Documentez votre inventaire et vos commandes de base</w:t>
+      </w:r>
+    </w:p>
+    <w:p/>
+    <w:p>
+      <w:pPr>
+        <w:rPr>
+          <w:rFonts w:ascii="Roboto" w:hAnsi="Roboto"/>
+          <w:sz w:val="19"/>
+          <w:szCs w:val="19"/>
+          <w:shd w:val="clear" w:color="auto" w:fill="FFFFFF"/>
+        </w:rPr>
+      </w:pPr>
+      <w:r>
+        <w:rPr>
+          <w:rFonts w:ascii="Roboto" w:hAnsi="Roboto"/>
+          <w:sz w:val="19"/>
+          <w:szCs w:val="19"/>
+          <w:shd w:val="clear" w:color="auto" w:fill="FFFFFF"/>
+        </w:rPr>
+        <w:t>3-2 Documentez votre playbook</w:t>
+      </w:r>
+    </w:p>
+    <w:p>
+      <w:pPr>
+        <w:rPr>
+          <w:rFonts w:ascii="Roboto" w:hAnsi="Roboto"/>
+          <w:sz w:val="19"/>
+          <w:szCs w:val="19"/>
+          <w:shd w:val="clear" w:color="auto" w:fill="FFFFFF"/>
+        </w:rPr>
+      </w:pPr>
+    </w:p>
+    <w:p>
+      <w:pPr>
+        <w:rPr>
+          <w:rFonts w:ascii="Roboto" w:hAnsi="Roboto"/>
+          <w:sz w:val="19"/>
+          <w:szCs w:val="19"/>
+          <w:shd w:val="clear" w:color="auto" w:fill="FFFFFF"/>
+        </w:rPr>
+      </w:pPr>
+    </w:p>
+    <w:p>
+      <w:pPr>
+        <w:rPr>
+          <w:rFonts w:ascii="Roboto" w:hAnsi="Roboto"/>
+          <w:sz w:val="19"/>
+          <w:szCs w:val="19"/>
+          <w:shd w:val="clear" w:color="auto" w:fill="FFFFFF"/>
+        </w:rPr>
+      </w:pPr>
+      <w:r>
+        <w:rPr>
+          <w:rFonts w:ascii="Roboto" w:hAnsi="Roboto"/>
+          <w:sz w:val="19"/>
+          <w:szCs w:val="19"/>
+          <w:shd w:val="clear" w:color="auto" w:fill="FFFFFF"/>
+        </w:rPr>
+        <w:lastRenderedPageBreak/>
+        <w:drawing>
+          <wp:inline distT="0" distB="0" distL="0" distR="0" wp14:anchorId="7C50C349" wp14:editId="18C9B296">
+            <wp:extent cx="5760720" cy="4442460"/>
+            <wp:effectExtent l="0" t="0" r="0" b="0"/>
+            <wp:docPr id="679525362" name="Picture 1" descr="A screenshot of a computer&#10;&#10;Description automatically generated"/>
+            <wp:cNvGraphicFramePr>
+              <a:graphicFrameLocks xmlns:a="http://schemas.openxmlformats.org/drawingml/2006/main" noChangeAspect="1"/>
+            </wp:cNvGraphicFramePr>
+            <a:graphic xmlns:a="http://schemas.openxmlformats.org/drawingml/2006/main">
+              <a:graphicData uri="http://schemas.openxmlformats.org/drawingml/2006/picture">
+                <pic:pic xmlns:pic="http://schemas.openxmlformats.org/drawingml/2006/picture">
+                  <pic:nvPicPr>
+                    <pic:cNvPr id="679525362" name="Picture 1" descr="A screenshot of a computer&#10;&#10;Description automatically generated"/>
+                    <pic:cNvPicPr/>
+                  </pic:nvPicPr>
+                  <pic:blipFill>
+                    <a:blip r:embed="rId8"/>
+                    <a:stretch>
+                      <a:fillRect/>
+                    </a:stretch>
+                  </pic:blipFill>
+                  <pic:spPr>
+                    <a:xfrm>
+                      <a:off x="0" y="0"/>
+                      <a:ext cx="5760720" cy="4442460"/>
+                    </a:xfrm>
+                    <a:prstGeom prst="rect">
+                      <a:avLst/>
+                    </a:prstGeom>
+                  </pic:spPr>
+                </pic:pic>
+              </a:graphicData>
+            </a:graphic>
+          </wp:inline>
+        </w:drawing>
+      </w:r>
+    </w:p>
+    <w:p>
+      <w:pPr>
+        <w:rPr>
+          <w:rFonts w:ascii="Roboto" w:hAnsi="Roboto"/>
+          <w:sz w:val="19"/>
+          <w:szCs w:val="19"/>
+          <w:shd w:val="clear" w:color="auto" w:fill="FFFFFF"/>
+        </w:rPr>
+      </w:pPr>
+    </w:p>
+    <w:p>
+      <w:pPr>
+        <w:rPr>
+          <w:rFonts w:ascii="Roboto" w:hAnsi="Roboto"/>
+          <w:sz w:val="21"/>
+          <w:szCs w:val="21"/>
+          <w:shd w:val="clear" w:color="auto" w:fill="FFFFFF"/>
+        </w:rPr>
+      </w:pPr>
+      <w:r>
+        <w:rPr>
+          <w:rFonts w:ascii="Roboto" w:hAnsi="Roboto"/>
+          <w:sz w:val="21"/>
+          <w:szCs w:val="21"/>
+          <w:shd w:val="clear" w:color="auto" w:fill="FFFFFF"/>
+        </w:rPr>
+        <w:t>Document your docker_container tasks configuration.</w:t>
+      </w:r>
+    </w:p>
+    <w:p>
+      <w:pPr>
+        <w:rPr>
+          <w:rFonts w:ascii="Roboto" w:hAnsi="Roboto"/>
+          <w:sz w:val="21"/>
+          <w:szCs w:val="21"/>
+          <w:shd w:val="clear" w:color="auto" w:fill="FFFFFF"/>
+        </w:rPr>
+      </w:pPr>
+    </w:p>
+    <w:p>
+      <w:pPr>
+        <w:rPr>
+          <w:rFonts w:ascii="Roboto" w:hAnsi="Roboto"/>
+          <w:sz w:val="19"/>
+          <w:szCs w:val="19"/>
+          <w:shd w:val="clear" w:color="auto" w:fill="FFFFFF"/>
+        </w:rPr>
+      </w:pPr>
+      <w:r>
+        <w:rPr>
+          <w:rFonts w:ascii="Roboto" w:hAnsi="Roboto"/>
+          <w:sz w:val="21"/>
+          <w:szCs w:val="21"/>
+          <w:shd w:val="clear" w:color="auto" w:fill="FFFFFF"/>
+        </w:rPr>
+        <w:t>le</w:t>
+      </w:r>
     </w:p>
     <w:sectPr>
       <w:pgSz w:w="11906" w:h="16838"/>

</xml_diff>